<commit_message>
Improve path to util lib
</commit_message>
<xml_diff>
--- a/src/main/resources/templates/pretrial.docx
+++ b/src/main/resources/templates/pretrial.docx
@@ -333,23 +333,7 @@
           <w:sz w:val="24"/>
           <w:szCs w:val="24"/>
         </w:rPr>
-        <w:t>мной был приобретён то</w:t>
-      </w:r>
-      <w:r>
-        <w:rPr>
-          <w:rFonts w:ascii="Times New Roman" w:hAnsi="Times New Roman" w:cs="Times New Roman"/>
-          <w:sz w:val="24"/>
-          <w:szCs w:val="24"/>
-        </w:rPr>
-        <w:t xml:space="preserve"> </w:t>
-      </w:r>
-      <w:r>
-        <w:rPr>
-          <w:rFonts w:ascii="Times New Roman" w:hAnsi="Times New Roman" w:cs="Times New Roman"/>
-          <w:sz w:val="24"/>
-          <w:szCs w:val="24"/>
-        </w:rPr>
-        <w:t>вар:</w:t>
+        <w:t>мной был приобретён товар:</w:t>
       </w:r>
       <w:r>
         <w:rPr>
@@ -429,25 +413,7 @@
           <w:sz w:val="24"/>
           <w:szCs w:val="24"/>
         </w:rPr>
-        <w:t xml:space="preserve">Руководствуясь положениями ст. 18 Закона РФ от 07.02.1992 № 2300-1 «о защите прав потребителей» (далее </w:t>
-      </w:r>
-      <w:proofErr w:type="spellStart"/>
-      <w:r>
-        <w:rPr>
-          <w:rFonts w:ascii="Times New Roman" w:hAnsi="Times New Roman" w:cs="Times New Roman"/>
-          <w:sz w:val="24"/>
-          <w:szCs w:val="24"/>
-        </w:rPr>
-        <w:t>ЗоЗПП</w:t>
-      </w:r>
-      <w:proofErr w:type="spellEnd"/>
-      <w:r>
-        <w:rPr>
-          <w:rFonts w:ascii="Times New Roman" w:hAnsi="Times New Roman" w:cs="Times New Roman"/>
-          <w:sz w:val="24"/>
-          <w:szCs w:val="24"/>
-        </w:rPr>
-        <w:t xml:space="preserve">») отказываюсь от исполнения договора купли продажи и требую вернуть все уплаченные по нему денежные средства. </w:t>
+        <w:t xml:space="preserve">Руководствуясь положениями ст. 18 Закона РФ от 07.02.1992 № 2300-1 «о защите прав потребителей» (далее ЗоЗПП») отказываюсь от исполнения договора купли продажи и требую вернуть все уплаченные по нему денежные средства. </w:t>
       </w:r>
     </w:p>
     <w:p>
@@ -467,25 +433,7 @@
           <w:sz w:val="24"/>
           <w:szCs w:val="24"/>
         </w:rPr>
-        <w:t xml:space="preserve">Руководствуясь положениями ст. 15 </w:t>
-      </w:r>
-      <w:proofErr w:type="spellStart"/>
-      <w:r>
-        <w:rPr>
-          <w:rFonts w:ascii="Times New Roman" w:hAnsi="Times New Roman" w:cs="Times New Roman"/>
-          <w:sz w:val="24"/>
-          <w:szCs w:val="24"/>
-        </w:rPr>
-        <w:t>ЗоЗПП</w:t>
-      </w:r>
-      <w:proofErr w:type="spellEnd"/>
-      <w:r>
-        <w:rPr>
-          <w:rFonts w:ascii="Times New Roman" w:hAnsi="Times New Roman" w:cs="Times New Roman"/>
-          <w:sz w:val="24"/>
-          <w:szCs w:val="24"/>
-        </w:rPr>
-        <w:t xml:space="preserve"> требую компенсировать мне моральный вред в размере </w:t>
+        <w:t xml:space="preserve">Руководствуясь положениями ст. 15 ЗоЗПП требую компенсировать мне моральный вред в размере </w:t>
       </w:r>
       <w:r>
         <w:rPr>
@@ -569,43 +517,7 @@
           <w:sz w:val="24"/>
           <w:szCs w:val="24"/>
         </w:rPr>
-        <w:t xml:space="preserve">22 </w:t>
-      </w:r>
-      <w:proofErr w:type="spellStart"/>
-      <w:r>
-        <w:rPr>
-          <w:rFonts w:ascii="Times New Roman" w:hAnsi="Times New Roman" w:cs="Times New Roman"/>
-          <w:sz w:val="24"/>
-          <w:szCs w:val="24"/>
-        </w:rPr>
-        <w:t>ЗоЗПП</w:t>
-      </w:r>
-      <w:proofErr w:type="spellEnd"/>
-      <w:r>
-        <w:rPr>
-          <w:rFonts w:ascii="Times New Roman" w:hAnsi="Times New Roman" w:cs="Times New Roman"/>
-          <w:sz w:val="24"/>
-          <w:szCs w:val="24"/>
-        </w:rPr>
-        <w:t xml:space="preserve">, требую выплаты неустойки согласно ст. 23 </w:t>
-      </w:r>
-      <w:proofErr w:type="spellStart"/>
-      <w:r>
-        <w:rPr>
-          <w:rFonts w:ascii="Times New Roman" w:hAnsi="Times New Roman" w:cs="Times New Roman"/>
-          <w:sz w:val="24"/>
-          <w:szCs w:val="24"/>
-        </w:rPr>
-        <w:t>ЗоЗПП</w:t>
-      </w:r>
-      <w:proofErr w:type="spellEnd"/>
-      <w:r>
-        <w:rPr>
-          <w:rFonts w:ascii="Times New Roman" w:hAnsi="Times New Roman" w:cs="Times New Roman"/>
-          <w:sz w:val="24"/>
-          <w:szCs w:val="24"/>
-        </w:rPr>
-        <w:t>.</w:t>
+        <w:t>22 ЗоЗПП, требую выплаты неустойки согласно ст. 23 ЗоЗПП.</w:t>
       </w:r>
     </w:p>
     <w:p>
@@ -633,18 +545,8 @@
           <w:sz w:val="24"/>
           <w:szCs w:val="24"/>
         </w:rPr>
-        <w:t xml:space="preserve"> </w:t>
-      </w:r>
-      <w:proofErr w:type="spellStart"/>
-      <w:r>
-        <w:rPr>
-          <w:rFonts w:ascii="Times New Roman" w:hAnsi="Times New Roman" w:cs="Times New Roman"/>
-          <w:sz w:val="24"/>
-          <w:szCs w:val="24"/>
-        </w:rPr>
-        <w:t>ЗоЗПП</w:t>
-      </w:r>
-      <w:proofErr w:type="spellEnd"/>
+        <w:t xml:space="preserve"> ЗоЗПП</w:t>
+      </w:r>
       <w:r>
         <w:rPr>
           <w:rFonts w:ascii="Times New Roman" w:hAnsi="Times New Roman" w:cs="Times New Roman"/>
@@ -2732,18 +2634,18 @@
     <w:lsdException w:name="Unresolved Mention" w:semiHidden="1" w:unhideWhenUsed="1"/>
     <w:lsdException w:name="Smart Link" w:semiHidden="1" w:unhideWhenUsed="1"/>
   </w:latentStyles>
-  <w:style w:type="paragraph" w:default="1" w:styleId="a">
+  <w:style w:type="paragraph" w:default="1" w:styleId="Normal">
     <w:name w:val="Normal"/>
     <w:qFormat/>
     <w:rsid w:val="002F7B34"/>
   </w:style>
-  <w:style w:type="character" w:default="1" w:styleId="a0">
+  <w:style w:type="character" w:default="1" w:styleId="DefaultParagraphFont">
     <w:name w:val="Default Paragraph Font"/>
     <w:uiPriority w:val="1"/>
     <w:semiHidden/>
     <w:unhideWhenUsed/>
   </w:style>
-  <w:style w:type="table" w:default="1" w:styleId="a1">
+  <w:style w:type="table" w:default="1" w:styleId="TableNormal">
     <w:name w:val="Normal Table"/>
     <w:uiPriority w:val="99"/>
     <w:semiHidden/>
@@ -2758,15 +2660,15 @@
       </w:tblCellMar>
     </w:tblPr>
   </w:style>
-  <w:style w:type="numbering" w:default="1" w:styleId="a2">
+  <w:style w:type="numbering" w:default="1" w:styleId="NoList">
     <w:name w:val="No List"/>
     <w:uiPriority w:val="99"/>
     <w:semiHidden/>
     <w:unhideWhenUsed/>
   </w:style>
-  <w:style w:type="table" w:styleId="a3">
+  <w:style w:type="table" w:styleId="TableGrid">
     <w:name w:val="Table Grid"/>
-    <w:basedOn w:val="a1"/>
+    <w:basedOn w:val="TableNormal"/>
     <w:uiPriority w:val="39"/>
     <w:rsid w:val="0056431B"/>
     <w:pPr>
@@ -2783,9 +2685,9 @@
       </w:tblBorders>
     </w:tblPr>
   </w:style>
-  <w:style w:type="character" w:styleId="a4">
+  <w:style w:type="character" w:styleId="Hyperlink">
     <w:name w:val="Hyperlink"/>
-    <w:basedOn w:val="a0"/>
+    <w:basedOn w:val="DefaultParagraphFont"/>
     <w:uiPriority w:val="99"/>
     <w:unhideWhenUsed/>
     <w:rsid w:val="0056431B"/>
@@ -2794,10 +2696,10 @@
       <w:u w:val="single"/>
     </w:rPr>
   </w:style>
-  <w:style w:type="paragraph" w:styleId="a5">
+  <w:style w:type="paragraph" w:styleId="BalloonText">
     <w:name w:val="Balloon Text"/>
-    <w:basedOn w:val="a"/>
-    <w:link w:val="a6"/>
+    <w:basedOn w:val="Normal"/>
+    <w:link w:val="BalloonTextChar"/>
     <w:uiPriority w:val="99"/>
     <w:semiHidden/>
     <w:unhideWhenUsed/>
@@ -2811,10 +2713,10 @@
       <w:szCs w:val="18"/>
     </w:rPr>
   </w:style>
-  <w:style w:type="character" w:customStyle="1" w:styleId="a6">
-    <w:name w:val="Текст выноски Знак"/>
-    <w:basedOn w:val="a0"/>
-    <w:link w:val="a5"/>
+  <w:style w:type="character" w:customStyle="1" w:styleId="BalloonTextChar">
+    <w:name w:val="Balloon Text Char"/>
+    <w:basedOn w:val="DefaultParagraphFont"/>
+    <w:link w:val="BalloonText"/>
     <w:uiPriority w:val="99"/>
     <w:semiHidden/>
     <w:rsid w:val="00EB560A"/>
@@ -2824,9 +2726,9 @@
       <w:szCs w:val="18"/>
     </w:rPr>
   </w:style>
-  <w:style w:type="paragraph" w:styleId="a7">
+  <w:style w:type="paragraph" w:styleId="ListParagraph">
     <w:name w:val="List Paragraph"/>
-    <w:basedOn w:val="a"/>
+    <w:basedOn w:val="Normal"/>
     <w:uiPriority w:val="34"/>
     <w:qFormat/>
     <w:rsid w:val="00BC71A0"/>
@@ -2852,9 +2754,9 @@
       <w:lang w:eastAsia="ru-RU"/>
     </w:rPr>
   </w:style>
-  <w:style w:type="character" w:styleId="a8">
+  <w:style w:type="character" w:styleId="CommentReference">
     <w:name w:val="annotation reference"/>
-    <w:basedOn w:val="a0"/>
+    <w:basedOn w:val="DefaultParagraphFont"/>
     <w:uiPriority w:val="99"/>
     <w:semiHidden/>
     <w:unhideWhenUsed/>
@@ -2864,10 +2766,10 @@
       <w:szCs w:val="16"/>
     </w:rPr>
   </w:style>
-  <w:style w:type="paragraph" w:styleId="a9">
+  <w:style w:type="paragraph" w:styleId="CommentText">
     <w:name w:val="annotation text"/>
-    <w:basedOn w:val="a"/>
-    <w:link w:val="aa"/>
+    <w:basedOn w:val="Normal"/>
+    <w:link w:val="CommentTextChar"/>
     <w:uiPriority w:val="99"/>
     <w:semiHidden/>
     <w:unhideWhenUsed/>
@@ -2880,10 +2782,10 @@
       <w:szCs w:val="20"/>
     </w:rPr>
   </w:style>
-  <w:style w:type="character" w:customStyle="1" w:styleId="aa">
-    <w:name w:val="Текст примечания Знак"/>
-    <w:basedOn w:val="a0"/>
-    <w:link w:val="a9"/>
+  <w:style w:type="character" w:customStyle="1" w:styleId="CommentTextChar">
+    <w:name w:val="Comment Text Char"/>
+    <w:basedOn w:val="DefaultParagraphFont"/>
+    <w:link w:val="CommentText"/>
     <w:uiPriority w:val="99"/>
     <w:semiHidden/>
     <w:rsid w:val="00062F92"/>
@@ -2892,11 +2794,11 @@
       <w:szCs w:val="20"/>
     </w:rPr>
   </w:style>
-  <w:style w:type="paragraph" w:styleId="ab">
+  <w:style w:type="paragraph" w:styleId="CommentSubject">
     <w:name w:val="annotation subject"/>
-    <w:basedOn w:val="a9"/>
-    <w:next w:val="a9"/>
-    <w:link w:val="ac"/>
+    <w:basedOn w:val="CommentText"/>
+    <w:next w:val="CommentText"/>
+    <w:link w:val="CommentSubjectChar"/>
     <w:uiPriority w:val="99"/>
     <w:semiHidden/>
     <w:unhideWhenUsed/>
@@ -2906,10 +2808,10 @@
       <w:bCs/>
     </w:rPr>
   </w:style>
-  <w:style w:type="character" w:customStyle="1" w:styleId="ac">
-    <w:name w:val="Тема примечания Знак"/>
-    <w:basedOn w:val="aa"/>
-    <w:link w:val="ab"/>
+  <w:style w:type="character" w:customStyle="1" w:styleId="CommentSubjectChar">
+    <w:name w:val="Comment Subject Char"/>
+    <w:basedOn w:val="CommentTextChar"/>
+    <w:link w:val="CommentSubject"/>
     <w:uiPriority w:val="99"/>
     <w:semiHidden/>
     <w:rsid w:val="00062F92"/>

</xml_diff>